<commit_message>
Salvando ultimas mudanças feitas no NotBook da Amanda
</commit_message>
<xml_diff>
--- a/understandingAndResearch/projetoDataLovers.docx
+++ b/understandingAndResearch/projetoDataLovers.docx
@@ -208,7 +208,7 @@
     </w:p>
     <w:p>
       <w:pPr>
-        <w:pStyle w:val="ListParagraph"/>
+        <w:pStyle w:val="PargrafodaLista"/>
         <w:numPr>
           <w:ilvl w:val="0"/>
           <w:numId w:val="2"/>
@@ -285,7 +285,7 @@
     </w:p>
     <w:p>
       <w:pPr>
-        <w:pStyle w:val="ListParagraph"/>
+        <w:pStyle w:val="PargrafodaLista"/>
         <w:numPr>
           <w:ilvl w:val="0"/>
           <w:numId w:val="2"/>
@@ -320,7 +320,7 @@
     </w:p>
     <w:p>
       <w:pPr>
-        <w:pStyle w:val="ListParagraph"/>
+        <w:pStyle w:val="PargrafodaLista"/>
         <w:numPr>
           <w:ilvl w:val="0"/>
           <w:numId w:val="2"/>
@@ -341,7 +341,7 @@
     </w:p>
     <w:p>
       <w:pPr>
-        <w:pStyle w:val="ListParagraph"/>
+        <w:pStyle w:val="PargrafodaLista"/>
         <w:numPr>
           <w:ilvl w:val="0"/>
           <w:numId w:val="2"/>
@@ -362,7 +362,7 @@
     </w:p>
     <w:p>
       <w:pPr>
-        <w:pStyle w:val="ListParagraph"/>
+        <w:pStyle w:val="PargrafodaLista"/>
         <w:numPr>
           <w:ilvl w:val="0"/>
           <w:numId w:val="2"/>
@@ -397,7 +397,7 @@
     </w:p>
     <w:p>
       <w:pPr>
-        <w:pStyle w:val="ListParagraph"/>
+        <w:pStyle w:val="PargrafodaLista"/>
         <w:numPr>
           <w:ilvl w:val="0"/>
           <w:numId w:val="2"/>
@@ -418,7 +418,7 @@
     </w:p>
     <w:p>
       <w:pPr>
-        <w:pStyle w:val="ListParagraph"/>
+        <w:pStyle w:val="PargrafodaLista"/>
         <w:numPr>
           <w:ilvl w:val="0"/>
           <w:numId w:val="2"/>
@@ -439,7 +439,7 @@
     </w:p>
     <w:p>
       <w:pPr>
-        <w:pStyle w:val="ListParagraph"/>
+        <w:pStyle w:val="PargrafodaLista"/>
         <w:numPr>
           <w:ilvl w:val="0"/>
           <w:numId w:val="2"/>
@@ -564,7 +564,7 @@
     </w:p>
     <w:p>
       <w:pPr>
-        <w:pStyle w:val="ListParagraph"/>
+        <w:pStyle w:val="PargrafodaLista"/>
         <w:numPr>
           <w:ilvl w:val="0"/>
           <w:numId w:val="3"/>
@@ -587,7 +587,7 @@
     </w:p>
     <w:p>
       <w:pPr>
-        <w:pStyle w:val="ListParagraph"/>
+        <w:pStyle w:val="PargrafodaLista"/>
         <w:numPr>
           <w:ilvl w:val="0"/>
           <w:numId w:val="3"/>
@@ -610,7 +610,7 @@
     </w:p>
     <w:p>
       <w:pPr>
-        <w:pStyle w:val="ListParagraph"/>
+        <w:pStyle w:val="PargrafodaLista"/>
         <w:numPr>
           <w:ilvl w:val="0"/>
           <w:numId w:val="3"/>
@@ -633,7 +633,7 @@
     </w:p>
     <w:p>
       <w:pPr>
-        <w:pStyle w:val="ListParagraph"/>
+        <w:pStyle w:val="PargrafodaLista"/>
         <w:numPr>
           <w:ilvl w:val="0"/>
           <w:numId w:val="3"/>
@@ -656,7 +656,7 @@
     </w:p>
     <w:p>
       <w:pPr>
-        <w:pStyle w:val="ListParagraph"/>
+        <w:pStyle w:val="PargrafodaLista"/>
         <w:numPr>
           <w:ilvl w:val="0"/>
           <w:numId w:val="3"/>
@@ -679,7 +679,7 @@
     </w:p>
     <w:p>
       <w:pPr>
-        <w:pStyle w:val="ListParagraph"/>
+        <w:pStyle w:val="PargrafodaLista"/>
         <w:numPr>
           <w:ilvl w:val="0"/>
           <w:numId w:val="3"/>
@@ -754,7 +754,7 @@
     </w:p>
     <w:p>
       <w:pPr>
-        <w:pStyle w:val="ListParagraph"/>
+        <w:pStyle w:val="PargrafodaLista"/>
         <w:numPr>
           <w:ilvl w:val="0"/>
           <w:numId w:val="4"/>
@@ -774,7 +774,7 @@
     </w:p>
     <w:p>
       <w:pPr>
-        <w:pStyle w:val="ListParagraph"/>
+        <w:pStyle w:val="PargrafodaLista"/>
         <w:numPr>
           <w:ilvl w:val="0"/>
           <w:numId w:val="4"/>
@@ -809,7 +809,7 @@
     </w:p>
     <w:p>
       <w:pPr>
-        <w:pStyle w:val="ListParagraph"/>
+        <w:pStyle w:val="PargrafodaLista"/>
         <w:numPr>
           <w:ilvl w:val="0"/>
           <w:numId w:val="5"/>
@@ -829,7 +829,7 @@
     </w:p>
     <w:p>
       <w:pPr>
-        <w:pStyle w:val="ListParagraph"/>
+        <w:pStyle w:val="PargrafodaLista"/>
         <w:numPr>
           <w:ilvl w:val="0"/>
           <w:numId w:val="5"/>
@@ -849,7 +849,7 @@
     </w:p>
     <w:p>
       <w:pPr>
-        <w:pStyle w:val="ListParagraph"/>
+        <w:pStyle w:val="PargrafodaLista"/>
         <w:numPr>
           <w:ilvl w:val="0"/>
           <w:numId w:val="5"/>
@@ -869,7 +869,7 @@
     </w:p>
     <w:p>
       <w:pPr>
-        <w:pStyle w:val="ListParagraph"/>
+        <w:pStyle w:val="PargrafodaLista"/>
         <w:numPr>
           <w:ilvl w:val="0"/>
           <w:numId w:val="5"/>
@@ -938,7 +938,7 @@
     </w:p>
     <w:p>
       <w:pPr>
-        <w:pStyle w:val="ListParagraph"/>
+        <w:pStyle w:val="PargrafodaLista"/>
         <w:numPr>
           <w:ilvl w:val="0"/>
           <w:numId w:val="5"/>
@@ -958,7 +958,7 @@
     </w:p>
     <w:p>
       <w:pPr>
-        <w:pStyle w:val="ListParagraph"/>
+        <w:pStyle w:val="PargrafodaLista"/>
         <w:numPr>
           <w:ilvl w:val="0"/>
           <w:numId w:val="5"/>
@@ -978,7 +978,7 @@
     </w:p>
     <w:p>
       <w:pPr>
-        <w:pStyle w:val="ListParagraph"/>
+        <w:pStyle w:val="PargrafodaLista"/>
         <w:numPr>
           <w:ilvl w:val="0"/>
           <w:numId w:val="5"/>
@@ -998,7 +998,7 @@
     </w:p>
     <w:p>
       <w:pPr>
-        <w:pStyle w:val="ListParagraph"/>
+        <w:pStyle w:val="PargrafodaLista"/>
         <w:numPr>
           <w:ilvl w:val="0"/>
           <w:numId w:val="5"/>
@@ -1019,7 +1019,7 @@
     </w:p>
     <w:p>
       <w:pPr>
-        <w:pStyle w:val="ListParagraph"/>
+        <w:pStyle w:val="PargrafodaLista"/>
         <w:numPr>
           <w:ilvl w:val="0"/>
           <w:numId w:val="5"/>
@@ -1039,7 +1039,7 @@
     </w:p>
     <w:p>
       <w:pPr>
-        <w:pStyle w:val="ListParagraph"/>
+        <w:pStyle w:val="PargrafodaLista"/>
         <w:numPr>
           <w:ilvl w:val="0"/>
           <w:numId w:val="5"/>
@@ -1070,28 +1070,41 @@
         <w:rPr>
           <w:rFonts w:ascii="Arial" w:hAnsi="Arial" w:cs="Arial"/>
           <w:sz w:val="32"/>
-        </w:rPr>
-      </w:pPr>
+          <w:lang w:val="en-US"/>
+        </w:rPr>
+      </w:pPr>
+      <w:proofErr w:type="spellStart"/>
       <w:r>
         <w:rPr>
           <w:rFonts w:ascii="Arial" w:hAnsi="Arial" w:cs="Arial"/>
           <w:sz w:val="32"/>
-        </w:rPr>
-        <w:t>Primeira Sprint</w:t>
-      </w:r>
-    </w:p>
-    <w:p>
-      <w:pPr>
-        <w:rPr>
-          <w:rFonts w:ascii="Arial" w:hAnsi="Arial" w:cs="Arial"/>
-          <w:sz w:val="24"/>
           <w:lang w:val="en-US"/>
         </w:rPr>
-      </w:pPr>
-      <w:r>
-        <w:rPr>
-          <w:rFonts w:ascii="Arial" w:hAnsi="Arial" w:cs="Arial"/>
-          <w:sz w:val="24"/>
+        <w:t>Primeira</w:t>
+      </w:r>
+      <w:proofErr w:type="spellEnd"/>
+      <w:r>
+        <w:rPr>
+          <w:rFonts w:ascii="Arial" w:hAnsi="Arial" w:cs="Arial"/>
+          <w:sz w:val="32"/>
+          <w:lang w:val="en-US"/>
+        </w:rPr>
+        <w:t xml:space="preserve"> Sprint</w:t>
+      </w:r>
+    </w:p>
+    <w:p>
+      <w:pPr>
+        <w:rPr>
+          <w:rFonts w:ascii="Arial" w:hAnsi="Arial" w:cs="Arial"/>
+          <w:sz w:val="24"/>
+          <w:lang w:val="en-US"/>
+        </w:rPr>
+      </w:pPr>
+      <w:r>
+        <w:rPr>
+          <w:rFonts w:ascii="Arial" w:hAnsi="Arial" w:cs="Arial"/>
+          <w:sz w:val="24"/>
+          <w:lang w:val="en-US"/>
         </w:rPr>
         <w:tab/>
       </w:r>
@@ -1352,14 +1365,7 @@
           <w:rFonts w:ascii="Arial" w:hAnsi="Arial" w:cs="Arial"/>
           <w:sz w:val="24"/>
         </w:rPr>
-        <w:t xml:space="preserve"> </w:t>
-      </w:r>
-      <w:r>
-        <w:rPr>
-          <w:rFonts w:ascii="Arial" w:hAnsi="Arial" w:cs="Arial"/>
-          <w:sz w:val="24"/>
-        </w:rPr>
-        <w:t>Acessar site e poder filtrar de acordo com habilidades e função.</w:t>
+        <w:t xml:space="preserve"> Acessar site e poder filtrar de acordo com habilidades e função.</w:t>
       </w:r>
     </w:p>
     <w:p>
@@ -1407,17 +1413,46 @@
           <w:rFonts w:ascii="Arial" w:hAnsi="Arial" w:cs="Arial"/>
           <w:sz w:val="24"/>
         </w:rPr>
-        <w:t xml:space="preserve">Eu como usuário desejo ordenar os personagens em ordem alfabética pelo nome, tanto em ordem crescente quando decrescente. </w:t>
-      </w:r>
-    </w:p>
-    <w:p>
-      <w:pPr>
-        <w:rPr>
-          <w:rFonts w:ascii="Arial" w:hAnsi="Arial" w:cs="Arial"/>
-          <w:sz w:val="24"/>
-        </w:rPr>
-      </w:pPr>
+        <w:t>Eu como usuário desejo ordenar os personagens em ordem alfabética pelo nome</w:t>
+      </w:r>
+      <w:r>
+        <w:rPr>
+          <w:rFonts w:ascii="Arial" w:hAnsi="Arial" w:cs="Arial"/>
+          <w:sz w:val="24"/>
+        </w:rPr>
+        <w:t xml:space="preserve">, tanto em ordem crescente </w:t>
+      </w:r>
+      <w:r>
+        <w:rPr>
+          <w:rFonts w:ascii="Arial" w:hAnsi="Arial" w:cs="Arial"/>
+          <w:sz w:val="24"/>
+        </w:rPr>
+        <w:t>quant</w:t>
+      </w:r>
       <w:bookmarkStart w:id="0" w:name="_GoBack"/>
+      <w:bookmarkEnd w:id="0"/>
+      <w:r>
+        <w:rPr>
+          <w:rFonts w:ascii="Arial" w:hAnsi="Arial" w:cs="Arial"/>
+          <w:sz w:val="24"/>
+        </w:rPr>
+        <w:t>o</w:t>
+      </w:r>
+      <w:r>
+        <w:rPr>
+          <w:rFonts w:ascii="Arial" w:hAnsi="Arial" w:cs="Arial"/>
+          <w:sz w:val="24"/>
+        </w:rPr>
+        <w:t xml:space="preserve"> decrescente. </w:t>
+      </w:r>
+    </w:p>
+    <w:p>
+      <w:pPr>
+        <w:rPr>
+          <w:rFonts w:ascii="Arial" w:hAnsi="Arial" w:cs="Arial"/>
+          <w:sz w:val="24"/>
+        </w:rPr>
+      </w:pPr>
       <w:r>
         <w:rPr>
           <w:rFonts w:ascii="Arial" w:hAnsi="Arial" w:cs="Arial"/>
@@ -1439,15 +1474,7 @@
           <w:rFonts w:ascii="Arial" w:hAnsi="Arial" w:cs="Arial"/>
           <w:sz w:val="24"/>
         </w:rPr>
-        <w:t xml:space="preserve"> O usuário conseguir ordenar os nomes dos </w:t>
-      </w:r>
-      <w:bookmarkEnd w:id="0"/>
-      <w:r>
-        <w:rPr>
-          <w:rFonts w:ascii="Arial" w:hAnsi="Arial" w:cs="Arial"/>
-          <w:sz w:val="24"/>
-        </w:rPr>
-        <w:t>personagens alfabeticamente.</w:t>
+        <w:t xml:space="preserve"> O usuário conseguir ordenar os nomes dos personagens alfabeticamente.</w:t>
       </w:r>
     </w:p>
     <w:p>
@@ -1477,14 +1504,7 @@
           <w:rFonts w:ascii="Arial" w:hAnsi="Arial" w:cs="Arial"/>
           <w:sz w:val="24"/>
         </w:rPr>
-        <w:t xml:space="preserve"> </w:t>
-      </w:r>
-      <w:r>
-        <w:rPr>
-          <w:rFonts w:ascii="Arial" w:hAnsi="Arial" w:cs="Arial"/>
-          <w:sz w:val="24"/>
-        </w:rPr>
-        <w:t xml:space="preserve">Acessar site e poder ordenar os personagens de acordo com os critérios especificados. </w:t>
+        <w:t xml:space="preserve"> Acessar site e poder ordenar os personagens de acordo com os critérios especificados. </w:t>
       </w:r>
     </w:p>
     <w:p>
@@ -2403,13 +2423,13 @@
     <w:name w:val="Normal"/>
     <w:qFormat/>
   </w:style>
-  <w:style w:type="character" w:default="1" w:styleId="DefaultParagraphFont">
+  <w:style w:type="character" w:default="1" w:styleId="Fontepargpadro">
     <w:name w:val="Default Paragraph Font"/>
     <w:uiPriority w:val="1"/>
     <w:semiHidden/>
     <w:unhideWhenUsed/>
   </w:style>
-  <w:style w:type="table" w:default="1" w:styleId="TableNormal">
+  <w:style w:type="table" w:default="1" w:styleId="Tabelanormal">
     <w:name w:val="Normal Table"/>
     <w:uiPriority w:val="99"/>
     <w:semiHidden/>
@@ -2424,13 +2444,13 @@
       </w:tblCellMar>
     </w:tblPr>
   </w:style>
-  <w:style w:type="numbering" w:default="1" w:styleId="NoList">
+  <w:style w:type="numbering" w:default="1" w:styleId="Semlista">
     <w:name w:val="No List"/>
     <w:uiPriority w:val="99"/>
     <w:semiHidden/>
     <w:unhideWhenUsed/>
   </w:style>
-  <w:style w:type="paragraph" w:styleId="ListParagraph">
+  <w:style w:type="paragraph" w:styleId="PargrafodaLista">
     <w:name w:val="List Paragraph"/>
     <w:basedOn w:val="Normal"/>
     <w:uiPriority w:val="34"/>
@@ -2443,7 +2463,7 @@
   </w:style>
   <w:style w:type="character" w:styleId="Hyperlink">
     <w:name w:val="Hyperlink"/>
-    <w:basedOn w:val="DefaultParagraphFont"/>
+    <w:basedOn w:val="Fontepargpadro"/>
     <w:uiPriority w:val="99"/>
     <w:unhideWhenUsed/>
     <w:rsid w:val="001F5E85"/>
@@ -2615,13 +2635,13 @@
     <w:name w:val="Normal"/>
     <w:qFormat/>
   </w:style>
-  <w:style w:type="character" w:default="1" w:styleId="DefaultParagraphFont">
+  <w:style w:type="character" w:default="1" w:styleId="Fontepargpadro">
     <w:name w:val="Default Paragraph Font"/>
     <w:uiPriority w:val="1"/>
     <w:semiHidden/>
     <w:unhideWhenUsed/>
   </w:style>
-  <w:style w:type="table" w:default="1" w:styleId="TableNormal">
+  <w:style w:type="table" w:default="1" w:styleId="Tabelanormal">
     <w:name w:val="Normal Table"/>
     <w:uiPriority w:val="99"/>
     <w:semiHidden/>
@@ -2636,13 +2656,13 @@
       </w:tblCellMar>
     </w:tblPr>
   </w:style>
-  <w:style w:type="numbering" w:default="1" w:styleId="NoList">
+  <w:style w:type="numbering" w:default="1" w:styleId="Semlista">
     <w:name w:val="No List"/>
     <w:uiPriority w:val="99"/>
     <w:semiHidden/>
     <w:unhideWhenUsed/>
   </w:style>
-  <w:style w:type="paragraph" w:styleId="ListParagraph">
+  <w:style w:type="paragraph" w:styleId="PargrafodaLista">
     <w:name w:val="List Paragraph"/>
     <w:basedOn w:val="Normal"/>
     <w:uiPriority w:val="34"/>
@@ -2655,7 +2675,7 @@
   </w:style>
   <w:style w:type="character" w:styleId="Hyperlink">
     <w:name w:val="Hyperlink"/>
-    <w:basedOn w:val="DefaultParagraphFont"/>
+    <w:basedOn w:val="Fontepargpadro"/>
     <w:uiPriority w:val="99"/>
     <w:unhideWhenUsed/>
     <w:rsid w:val="001F5E85"/>

</xml_diff>